<commit_message>
[IMP] react-portfolio: Improves the header by adding typed.js
</commit_message>
<xml_diff>
--- a/src/assets/Bright,Corey_Resume.docx
+++ b/src/assets/Bright,Corey_Resume.docx
@@ -1,6 +1,6 @@
 
 <file path=word/document.xml><?xml version="1.0" encoding="utf-8"?>
-<w:document xmlns:wpc="http://schemas.microsoft.com/office/word/2010/wordprocessingCanvas" xmlns:cx="http://schemas.microsoft.com/office/drawing/2014/chartex" xmlns:cx1="http://schemas.microsoft.com/office/drawing/2015/9/8/chartex" xmlns:cx2="http://schemas.microsoft.com/office/drawing/2015/10/21/chartex" xmlns:cx3="http://schemas.microsoft.com/office/drawing/2016/5/9/chartex" xmlns:cx4="http://schemas.microsoft.com/office/drawing/2016/5/10/chartex" xmlns:cx5="http://schemas.microsoft.com/office/drawing/2016/5/11/chartex" xmlns:cx6="http://schemas.microsoft.com/office/drawing/2016/5/12/chartex" xmlns:cx7="http://schemas.microsoft.com/office/drawing/2016/5/13/chartex" xmlns:cx8="http://schemas.microsoft.com/office/drawing/2016/5/14/chartex" xmlns:mc="http://schemas.openxmlformats.org/markup-compatibility/2006" xmlns:aink="http://schemas.microsoft.com/office/drawing/2016/ink" xmlns:am3d="http://schemas.microsoft.com/office/drawing/2017/model3d" xmlns:o="urn:schemas-microsoft-com:office:office" xmlns:oel="http://schemas.microsoft.com/office/2019/extlst" xmlns:r="http://schemas.openxmlformats.org/officeDocument/2006/relationships" xmlns:m="http://schemas.openxmlformats.org/officeDocument/2006/math" xmlns:v="urn:schemas-microsoft-com:vml" xmlns:wp14="http://schemas.microsoft.com/office/word/2010/wordprocessingDrawing" xmlns:wp="http://schemas.openxmlformats.org/drawingml/2006/wordprocessingDrawing" xmlns:w10="urn:schemas-microsoft-com:office:word" xmlns:w="http://schemas.openxmlformats.org/wordprocessingml/2006/main" xmlns:w14="http://schemas.microsoft.com/office/word/2010/wordml" xmlns:w15="http://schemas.microsoft.com/office/word/2012/wordml" xmlns:w16cex="http://schemas.microsoft.com/office/word/2018/wordml/cex" xmlns:w16cid="http://schemas.microsoft.com/office/word/2016/wordml/cid" xmlns:w16="http://schemas.microsoft.com/office/word/2018/wordml" xmlns:w16du="http://schemas.microsoft.com/office/word/2023/wordml/word16du" xmlns:w16sdtdh="http://schemas.microsoft.com/office/word/2020/wordml/sdtdatahash" xmlns:w16se="http://schemas.microsoft.com/office/word/2015/wordml/symex" xmlns:wpg="http://schemas.microsoft.com/office/word/2010/wordprocessingGroup" xmlns:wpi="http://schemas.microsoft.com/office/word/2010/wordprocessingInk" xmlns:wne="http://schemas.microsoft.com/office/word/2006/wordml" xmlns:wps="http://schemas.microsoft.com/office/word/2010/wordprocessingShape" mc:Ignorable="w14 w15 w16se w16cid w16 w16cex w16sdtdh wp14">
+<w:document xmlns:wpc="http://schemas.microsoft.com/office/word/2010/wordprocessingCanvas" xmlns:cx="http://schemas.microsoft.com/office/drawing/2014/chartex" xmlns:cx1="http://schemas.microsoft.com/office/drawing/2015/9/8/chartex" xmlns:cx2="http://schemas.microsoft.com/office/drawing/2015/10/21/chartex" xmlns:cx3="http://schemas.microsoft.com/office/drawing/2016/5/9/chartex" xmlns:cx4="http://schemas.microsoft.com/office/drawing/2016/5/10/chartex" xmlns:cx5="http://schemas.microsoft.com/office/drawing/2016/5/11/chartex" xmlns:cx6="http://schemas.microsoft.com/office/drawing/2016/5/12/chartex" xmlns:cx7="http://schemas.microsoft.com/office/drawing/2016/5/13/chartex" xmlns:cx8="http://schemas.microsoft.com/office/drawing/2016/5/14/chartex" xmlns:mc="http://schemas.openxmlformats.org/markup-compatibility/2006" xmlns:aink="http://schemas.microsoft.com/office/drawing/2016/ink" xmlns:am3d="http://schemas.microsoft.com/office/drawing/2017/model3d" xmlns:o="urn:schemas-microsoft-com:office:office" xmlns:oel="http://schemas.microsoft.com/office/2019/extlst" xmlns:r="http://schemas.openxmlformats.org/officeDocument/2006/relationships" xmlns:m="http://schemas.openxmlformats.org/officeDocument/2006/math" xmlns:v="urn:schemas-microsoft-com:vml" xmlns:wp14="http://schemas.microsoft.com/office/word/2010/wordprocessingDrawing" xmlns:wp="http://schemas.openxmlformats.org/drawingml/2006/wordprocessingDrawing" xmlns:w10="urn:schemas-microsoft-com:office:word" xmlns:w="http://schemas.openxmlformats.org/wordprocessingml/2006/main" xmlns:w14="http://schemas.microsoft.com/office/word/2010/wordml" xmlns:w15="http://schemas.microsoft.com/office/word/2012/wordml" xmlns:w16cex="http://schemas.microsoft.com/office/word/2018/wordml/cex" xmlns:w16cid="http://schemas.microsoft.com/office/word/2016/wordml/cid" xmlns:w16="http://schemas.microsoft.com/office/word/2018/wordml" xmlns:w16sdtdh="http://schemas.microsoft.com/office/word/2020/wordml/sdtdatahash" xmlns:w16se="http://schemas.microsoft.com/office/word/2015/wordml/symex" xmlns:wpg="http://schemas.microsoft.com/office/word/2010/wordprocessingGroup" xmlns:wpi="http://schemas.microsoft.com/office/word/2010/wordprocessingInk" xmlns:wne="http://schemas.microsoft.com/office/word/2006/wordml" xmlns:wps="http://schemas.microsoft.com/office/word/2010/wordprocessingShape" mc:Ignorable="w14 w15 w16se w16cid w16 w16cex w16sdtdh wp14">
   <w:body>
     <w:p>
       <w:pPr>
@@ -38,25 +38,7 @@
           <w:sz w:val="22"/>
           <w:szCs w:val="22"/>
         </w:rPr>
-        <w:t xml:space="preserve">98 </w:t>
-      </w:r>
-      <w:proofErr w:type="spellStart"/>
-      <w:r>
-        <w:rPr>
-          <w:rFonts w:ascii="Times New Roman" w:hAnsi="Times New Roman" w:cs="Times New Roman"/>
-          <w:sz w:val="22"/>
-          <w:szCs w:val="22"/>
-        </w:rPr>
-        <w:t>Troutbeck</w:t>
-      </w:r>
-      <w:proofErr w:type="spellEnd"/>
-      <w:r>
-        <w:rPr>
-          <w:rFonts w:ascii="Times New Roman" w:hAnsi="Times New Roman" w:cs="Times New Roman"/>
-          <w:sz w:val="22"/>
-          <w:szCs w:val="22"/>
-        </w:rPr>
-        <w:t xml:space="preserve"> Lane</w:t>
+        <w:t>98 Troutbeck Lane</w:t>
       </w:r>
       <w:r>
         <w:rPr>
@@ -802,87 +784,71 @@
           <w:sz w:val="22"/>
           <w:szCs w:val="22"/>
         </w:rPr>
-        <w:t>IOS Health Portal App</w:t>
-      </w:r>
-      <w:r>
-        <w:rPr>
-          <w:rFonts w:ascii="Times New Roman" w:hAnsi="Times New Roman" w:cs="Times New Roman"/>
-          <w:sz w:val="22"/>
-          <w:szCs w:val="22"/>
-        </w:rPr>
-        <w:tab/>
-      </w:r>
-      <w:r>
-        <w:rPr>
-          <w:rFonts w:ascii="Times New Roman" w:hAnsi="Times New Roman" w:cs="Times New Roman"/>
-          <w:sz w:val="22"/>
-          <w:szCs w:val="22"/>
-        </w:rPr>
-        <w:tab/>
-      </w:r>
-      <w:r>
-        <w:rPr>
-          <w:rFonts w:ascii="Times New Roman" w:hAnsi="Times New Roman" w:cs="Times New Roman"/>
-          <w:sz w:val="22"/>
-          <w:szCs w:val="22"/>
-        </w:rPr>
-        <w:tab/>
-      </w:r>
-      <w:r>
-        <w:rPr>
-          <w:rFonts w:ascii="Times New Roman" w:hAnsi="Times New Roman" w:cs="Times New Roman"/>
-          <w:sz w:val="22"/>
-          <w:szCs w:val="22"/>
-        </w:rPr>
-        <w:tab/>
-      </w:r>
-      <w:r>
-        <w:rPr>
-          <w:rFonts w:ascii="Times New Roman" w:hAnsi="Times New Roman" w:cs="Times New Roman"/>
-          <w:sz w:val="22"/>
-          <w:szCs w:val="22"/>
-        </w:rPr>
-        <w:tab/>
-      </w:r>
-      <w:r>
-        <w:rPr>
-          <w:rFonts w:ascii="Times New Roman" w:hAnsi="Times New Roman" w:cs="Times New Roman"/>
-          <w:sz w:val="22"/>
-          <w:szCs w:val="22"/>
-        </w:rPr>
-        <w:tab/>
-      </w:r>
-      <w:r>
-        <w:rPr>
-          <w:rFonts w:ascii="Times New Roman" w:hAnsi="Times New Roman" w:cs="Times New Roman"/>
-          <w:sz w:val="22"/>
-          <w:szCs w:val="22"/>
-        </w:rPr>
-        <w:t xml:space="preserve">           </w:t>
-      </w:r>
-      <w:r>
-        <w:rPr>
-          <w:rFonts w:ascii="Times New Roman" w:hAnsi="Times New Roman" w:cs="Times New Roman"/>
-          <w:sz w:val="22"/>
-          <w:szCs w:val="22"/>
-        </w:rPr>
-        <w:t xml:space="preserve">September </w:t>
-      </w:r>
-      <w:r>
-        <w:rPr>
-          <w:rFonts w:ascii="Times New Roman" w:hAnsi="Times New Roman" w:cs="Times New Roman"/>
-          <w:sz w:val="22"/>
-          <w:szCs w:val="22"/>
-        </w:rPr>
-        <w:t>2022</w:t>
-      </w:r>
-      <w:r>
-        <w:rPr>
-          <w:rFonts w:ascii="Times New Roman" w:hAnsi="Times New Roman" w:cs="Times New Roman"/>
-          <w:sz w:val="22"/>
-          <w:szCs w:val="22"/>
-        </w:rPr>
-        <w:t xml:space="preserve"> - Present</w:t>
+        <w:t>Odoo E-commerce Product Compatibility Module</w:t>
+      </w:r>
+      <w:r>
+        <w:rPr>
+          <w:rFonts w:ascii="Times New Roman" w:hAnsi="Times New Roman" w:cs="Times New Roman"/>
+          <w:sz w:val="22"/>
+          <w:szCs w:val="22"/>
+        </w:rPr>
+        <w:tab/>
+      </w:r>
+      <w:r>
+        <w:rPr>
+          <w:rFonts w:ascii="Times New Roman" w:hAnsi="Times New Roman" w:cs="Times New Roman"/>
+          <w:sz w:val="22"/>
+          <w:szCs w:val="22"/>
+        </w:rPr>
+        <w:tab/>
+      </w:r>
+      <w:r>
+        <w:rPr>
+          <w:rFonts w:ascii="Times New Roman" w:hAnsi="Times New Roman" w:cs="Times New Roman"/>
+          <w:sz w:val="22"/>
+          <w:szCs w:val="22"/>
+        </w:rPr>
+        <w:t xml:space="preserve">           June</w:t>
+      </w:r>
+      <w:r>
+        <w:rPr>
+          <w:rFonts w:ascii="Times New Roman" w:hAnsi="Times New Roman" w:cs="Times New Roman"/>
+          <w:sz w:val="22"/>
+          <w:szCs w:val="22"/>
+        </w:rPr>
+        <w:t xml:space="preserve"> 202</w:t>
+      </w:r>
+      <w:r>
+        <w:rPr>
+          <w:rFonts w:ascii="Times New Roman" w:hAnsi="Times New Roman" w:cs="Times New Roman"/>
+          <w:sz w:val="22"/>
+          <w:szCs w:val="22"/>
+        </w:rPr>
+        <w:t>3</w:t>
+      </w:r>
+      <w:r>
+        <w:rPr>
+          <w:rFonts w:ascii="Times New Roman" w:hAnsi="Times New Roman" w:cs="Times New Roman"/>
+          <w:sz w:val="22"/>
+          <w:szCs w:val="22"/>
+        </w:rPr>
+        <w:t xml:space="preserve"> – </w:t>
+      </w:r>
+      <w:r>
+        <w:rPr>
+          <w:rFonts w:ascii="Times New Roman" w:hAnsi="Times New Roman" w:cs="Times New Roman"/>
+          <w:sz w:val="22"/>
+          <w:szCs w:val="22"/>
+        </w:rPr>
+        <w:t>August</w:t>
+      </w:r>
+      <w:r>
+        <w:rPr>
+          <w:rFonts w:ascii="Times New Roman" w:hAnsi="Times New Roman" w:cs="Times New Roman"/>
+          <w:sz w:val="22"/>
+          <w:szCs w:val="22"/>
+        </w:rPr>
+        <w:t xml:space="preserve"> 2023</w:t>
       </w:r>
     </w:p>
     <w:p>
@@ -904,39 +870,117 @@
           <w:sz w:val="22"/>
           <w:szCs w:val="22"/>
         </w:rPr>
-        <w:t xml:space="preserve">Tasked with creating a mobile app for </w:t>
-      </w:r>
-      <w:r>
-        <w:rPr>
-          <w:rFonts w:ascii="Times New Roman" w:hAnsi="Times New Roman" w:cs="Times New Roman"/>
-          <w:sz w:val="22"/>
-          <w:szCs w:val="22"/>
-        </w:rPr>
-        <w:t>SUNY</w:t>
-      </w:r>
-      <w:r>
-        <w:rPr>
-          <w:rFonts w:ascii="Times New Roman" w:hAnsi="Times New Roman" w:cs="Times New Roman"/>
-          <w:sz w:val="22"/>
-          <w:szCs w:val="22"/>
-        </w:rPr>
-        <w:t xml:space="preserve"> Brockport’s Hazen </w:t>
-      </w:r>
-      <w:r>
-        <w:rPr>
-          <w:rFonts w:ascii="Times New Roman" w:hAnsi="Times New Roman" w:cs="Times New Roman"/>
-          <w:sz w:val="22"/>
-          <w:szCs w:val="22"/>
-        </w:rPr>
-        <w:t xml:space="preserve">Medical </w:t>
-      </w:r>
-      <w:r>
-        <w:rPr>
-          <w:rFonts w:ascii="Times New Roman" w:hAnsi="Times New Roman" w:cs="Times New Roman"/>
-          <w:sz w:val="22"/>
-          <w:szCs w:val="22"/>
-        </w:rPr>
-        <w:t>Center</w:t>
+        <w:t xml:space="preserve">Tasked with creating a </w:t>
+      </w:r>
+    </w:p>
+    <w:p>
+      <w:pPr>
+        <w:pStyle w:val="ListParagraph"/>
+        <w:numPr>
+          <w:ilvl w:val="0"/>
+          <w:numId w:val="7"/>
+        </w:numPr>
+        <w:rPr>
+          <w:rFonts w:ascii="Times New Roman" w:hAnsi="Times New Roman" w:cs="Times New Roman"/>
+          <w:sz w:val="22"/>
+          <w:szCs w:val="22"/>
+        </w:rPr>
+      </w:pPr>
+      <w:r>
+        <w:rPr>
+          <w:rFonts w:ascii="Times New Roman" w:hAnsi="Times New Roman" w:cs="Times New Roman"/>
+          <w:sz w:val="22"/>
+          <w:szCs w:val="22"/>
+        </w:rPr>
+        <w:t>IOS Health Portal App</w:t>
+      </w:r>
+      <w:r>
+        <w:rPr>
+          <w:rFonts w:ascii="Times New Roman" w:hAnsi="Times New Roman" w:cs="Times New Roman"/>
+          <w:sz w:val="22"/>
+          <w:szCs w:val="22"/>
+        </w:rPr>
+        <w:tab/>
+      </w:r>
+      <w:r>
+        <w:rPr>
+          <w:rFonts w:ascii="Times New Roman" w:hAnsi="Times New Roman" w:cs="Times New Roman"/>
+          <w:sz w:val="22"/>
+          <w:szCs w:val="22"/>
+        </w:rPr>
+        <w:tab/>
+      </w:r>
+      <w:r>
+        <w:rPr>
+          <w:rFonts w:ascii="Times New Roman" w:hAnsi="Times New Roman" w:cs="Times New Roman"/>
+          <w:sz w:val="22"/>
+          <w:szCs w:val="22"/>
+        </w:rPr>
+        <w:tab/>
+      </w:r>
+      <w:r>
+        <w:rPr>
+          <w:rFonts w:ascii="Times New Roman" w:hAnsi="Times New Roman" w:cs="Times New Roman"/>
+          <w:sz w:val="22"/>
+          <w:szCs w:val="22"/>
+        </w:rPr>
+        <w:tab/>
+      </w:r>
+      <w:r>
+        <w:rPr>
+          <w:rFonts w:ascii="Times New Roman" w:hAnsi="Times New Roman" w:cs="Times New Roman"/>
+          <w:sz w:val="22"/>
+          <w:szCs w:val="22"/>
+        </w:rPr>
+        <w:tab/>
+      </w:r>
+      <w:r>
+        <w:rPr>
+          <w:rFonts w:ascii="Times New Roman" w:hAnsi="Times New Roman" w:cs="Times New Roman"/>
+          <w:sz w:val="22"/>
+          <w:szCs w:val="22"/>
+        </w:rPr>
+        <w:tab/>
+      </w:r>
+      <w:r>
+        <w:rPr>
+          <w:rFonts w:ascii="Times New Roman" w:hAnsi="Times New Roman" w:cs="Times New Roman"/>
+          <w:sz w:val="22"/>
+          <w:szCs w:val="22"/>
+        </w:rPr>
+        <w:t xml:space="preserve">     </w:t>
+      </w:r>
+      <w:r>
+        <w:rPr>
+          <w:rFonts w:ascii="Times New Roman" w:hAnsi="Times New Roman" w:cs="Times New Roman"/>
+          <w:sz w:val="22"/>
+          <w:szCs w:val="22"/>
+        </w:rPr>
+        <w:t xml:space="preserve">September 2022 </w:t>
+      </w:r>
+      <w:r>
+        <w:rPr>
+          <w:rFonts w:ascii="Times New Roman" w:hAnsi="Times New Roman" w:cs="Times New Roman"/>
+          <w:sz w:val="22"/>
+          <w:szCs w:val="22"/>
+        </w:rPr>
+        <w:t>–</w:t>
+      </w:r>
+      <w:r>
+        <w:rPr>
+          <w:rFonts w:ascii="Times New Roman" w:hAnsi="Times New Roman" w:cs="Times New Roman"/>
+          <w:sz w:val="22"/>
+          <w:szCs w:val="22"/>
+        </w:rPr>
+        <w:t xml:space="preserve"> </w:t>
+      </w:r>
+      <w:r>
+        <w:rPr>
+          <w:rFonts w:ascii="Times New Roman" w:hAnsi="Times New Roman" w:cs="Times New Roman"/>
+          <w:sz w:val="22"/>
+          <w:szCs w:val="22"/>
+        </w:rPr>
+        <w:t>May 2023</w:t>
       </w:r>
     </w:p>
     <w:p>
@@ -958,31 +1002,39 @@
           <w:sz w:val="22"/>
           <w:szCs w:val="22"/>
         </w:rPr>
-        <w:t>Work</w:t>
-      </w:r>
-      <w:r>
-        <w:rPr>
-          <w:rFonts w:ascii="Times New Roman" w:hAnsi="Times New Roman" w:cs="Times New Roman"/>
-          <w:sz w:val="22"/>
-          <w:szCs w:val="22"/>
-        </w:rPr>
-        <w:t>ed</w:t>
-      </w:r>
-      <w:r>
-        <w:rPr>
-          <w:rFonts w:ascii="Times New Roman" w:hAnsi="Times New Roman" w:cs="Times New Roman"/>
-          <w:sz w:val="22"/>
-          <w:szCs w:val="22"/>
-        </w:rPr>
-        <w:t xml:space="preserve"> collaboratively with </w:t>
-      </w:r>
-      <w:r>
-        <w:rPr>
-          <w:rFonts w:ascii="Times New Roman" w:hAnsi="Times New Roman" w:cs="Times New Roman"/>
-          <w:sz w:val="22"/>
-          <w:szCs w:val="22"/>
-        </w:rPr>
-        <w:t>one other team member using an Agile approach</w:t>
+        <w:t xml:space="preserve">Tasked with creating a mobile app for </w:t>
+      </w:r>
+      <w:r>
+        <w:rPr>
+          <w:rFonts w:ascii="Times New Roman" w:hAnsi="Times New Roman" w:cs="Times New Roman"/>
+          <w:sz w:val="22"/>
+          <w:szCs w:val="22"/>
+        </w:rPr>
+        <w:t>SUNY</w:t>
+      </w:r>
+      <w:r>
+        <w:rPr>
+          <w:rFonts w:ascii="Times New Roman" w:hAnsi="Times New Roman" w:cs="Times New Roman"/>
+          <w:sz w:val="22"/>
+          <w:szCs w:val="22"/>
+        </w:rPr>
+        <w:t xml:space="preserve"> Brockport’s Hazen </w:t>
+      </w:r>
+      <w:r>
+        <w:rPr>
+          <w:rFonts w:ascii="Times New Roman" w:hAnsi="Times New Roman" w:cs="Times New Roman"/>
+          <w:sz w:val="22"/>
+          <w:szCs w:val="22"/>
+        </w:rPr>
+        <w:t xml:space="preserve">Medical </w:t>
+      </w:r>
+      <w:r>
+        <w:rPr>
+          <w:rFonts w:ascii="Times New Roman" w:hAnsi="Times New Roman" w:cs="Times New Roman"/>
+          <w:sz w:val="22"/>
+          <w:szCs w:val="22"/>
+        </w:rPr>
+        <w:t>Center</w:t>
       </w:r>
     </w:p>
     <w:p>
@@ -1004,6 +1056,52 @@
           <w:sz w:val="22"/>
           <w:szCs w:val="22"/>
         </w:rPr>
+        <w:t>Work</w:t>
+      </w:r>
+      <w:r>
+        <w:rPr>
+          <w:rFonts w:ascii="Times New Roman" w:hAnsi="Times New Roman" w:cs="Times New Roman"/>
+          <w:sz w:val="22"/>
+          <w:szCs w:val="22"/>
+        </w:rPr>
+        <w:t>ed</w:t>
+      </w:r>
+      <w:r>
+        <w:rPr>
+          <w:rFonts w:ascii="Times New Roman" w:hAnsi="Times New Roman" w:cs="Times New Roman"/>
+          <w:sz w:val="22"/>
+          <w:szCs w:val="22"/>
+        </w:rPr>
+        <w:t xml:space="preserve"> collaboratively with </w:t>
+      </w:r>
+      <w:r>
+        <w:rPr>
+          <w:rFonts w:ascii="Times New Roman" w:hAnsi="Times New Roman" w:cs="Times New Roman"/>
+          <w:sz w:val="22"/>
+          <w:szCs w:val="22"/>
+        </w:rPr>
+        <w:t>one other team member using an Agile approach</w:t>
+      </w:r>
+    </w:p>
+    <w:p>
+      <w:pPr>
+        <w:pStyle w:val="ListParagraph"/>
+        <w:numPr>
+          <w:ilvl w:val="1"/>
+          <w:numId w:val="7"/>
+        </w:numPr>
+        <w:rPr>
+          <w:rFonts w:ascii="Times New Roman" w:hAnsi="Times New Roman" w:cs="Times New Roman"/>
+          <w:sz w:val="22"/>
+          <w:szCs w:val="22"/>
+        </w:rPr>
+      </w:pPr>
+      <w:r>
+        <w:rPr>
+          <w:rFonts w:ascii="Times New Roman" w:hAnsi="Times New Roman" w:cs="Times New Roman"/>
+          <w:sz w:val="22"/>
+          <w:szCs w:val="22"/>
+        </w:rPr>
         <w:t xml:space="preserve">Used </w:t>
       </w:r>
       <w:r>
@@ -1012,25 +1110,7 @@
           <w:sz w:val="22"/>
           <w:szCs w:val="22"/>
         </w:rPr>
-        <w:t xml:space="preserve">tools like Git (for version control) and </w:t>
-      </w:r>
-      <w:proofErr w:type="spellStart"/>
-      <w:r>
-        <w:rPr>
-          <w:rFonts w:ascii="Times New Roman" w:hAnsi="Times New Roman" w:cs="Times New Roman"/>
-          <w:sz w:val="22"/>
-          <w:szCs w:val="22"/>
-        </w:rPr>
-        <w:t>SwiftUI</w:t>
-      </w:r>
-      <w:proofErr w:type="spellEnd"/>
-      <w:r>
-        <w:rPr>
-          <w:rFonts w:ascii="Times New Roman" w:hAnsi="Times New Roman" w:cs="Times New Roman"/>
-          <w:sz w:val="22"/>
-          <w:szCs w:val="22"/>
-        </w:rPr>
-        <w:t xml:space="preserve"> Too</w:t>
+        <w:t>tools like Git (for version control) and SwiftUI Too</w:t>
       </w:r>
       <w:r>
         <w:rPr>
@@ -1439,6 +1519,14 @@
         </w:rPr>
         <w:t xml:space="preserve"> Swift</w:t>
       </w:r>
+      <w:r>
+        <w:rPr>
+          <w:rFonts w:ascii="Times New Roman" w:hAnsi="Times New Roman" w:cs="Times New Roman"/>
+          <w:sz w:val="22"/>
+          <w:szCs w:val="22"/>
+        </w:rPr>
+        <w:t>, React</w:t>
+      </w:r>
     </w:p>
     <w:p>
       <w:pPr>
@@ -1469,26 +1557,16 @@
           <w:sz w:val="22"/>
           <w:szCs w:val="22"/>
         </w:rPr>
-        <w:t>IntelliJ</w:t>
-      </w:r>
-      <w:r>
-        <w:rPr>
-          <w:rFonts w:ascii="Times New Roman" w:hAnsi="Times New Roman" w:cs="Times New Roman"/>
-          <w:sz w:val="22"/>
-          <w:szCs w:val="22"/>
-        </w:rPr>
-        <w:t xml:space="preserve">, </w:t>
-      </w:r>
-      <w:proofErr w:type="spellStart"/>
-      <w:r>
-        <w:rPr>
-          <w:rFonts w:ascii="Times New Roman" w:hAnsi="Times New Roman" w:cs="Times New Roman"/>
-          <w:sz w:val="22"/>
-          <w:szCs w:val="22"/>
-        </w:rPr>
-        <w:t>Xcode</w:t>
-      </w:r>
-      <w:proofErr w:type="spellEnd"/>
+        <w:t>VS Code</w:t>
+      </w:r>
+      <w:r>
+        <w:rPr>
+          <w:rFonts w:ascii="Times New Roman" w:hAnsi="Times New Roman" w:cs="Times New Roman"/>
+          <w:sz w:val="22"/>
+          <w:szCs w:val="22"/>
+        </w:rPr>
+        <w:t>, Xcode</w:t>
+      </w:r>
     </w:p>
     <w:p>
       <w:pPr>
@@ -1505,7 +1583,6 @@
           <w:szCs w:val="22"/>
         </w:rPr>
       </w:pPr>
-      <w:proofErr w:type="spellStart"/>
       <w:r>
         <w:rPr>
           <w:rFonts w:ascii="Times New Roman" w:hAnsi="Times New Roman" w:cs="Times New Roman"/>
@@ -1514,7 +1591,6 @@
         </w:rPr>
         <w:t>ToolKit</w:t>
       </w:r>
-      <w:proofErr w:type="spellEnd"/>
       <w:r>
         <w:rPr>
           <w:rFonts w:ascii="Times New Roman" w:hAnsi="Times New Roman" w:cs="Times New Roman"/>
@@ -1523,7 +1599,6 @@
         </w:rPr>
         <w:t xml:space="preserve">: </w:t>
       </w:r>
-      <w:proofErr w:type="spellStart"/>
       <w:r>
         <w:rPr>
           <w:rFonts w:ascii="Times New Roman" w:hAnsi="Times New Roman" w:cs="Times New Roman"/>
@@ -1532,7 +1607,6 @@
         </w:rPr>
         <w:t>SwiftUI</w:t>
       </w:r>
-      <w:proofErr w:type="spellEnd"/>
     </w:p>
     <w:p>
       <w:pPr>
@@ -2033,6 +2107,7 @@
           <w:sz w:val="22"/>
           <w:szCs w:val="22"/>
         </w:rPr>
+        <w:lastRenderedPageBreak/>
         <w:t xml:space="preserve">Trained new employees </w:t>
       </w:r>
       <w:r>
@@ -2065,7 +2140,7 @@
 </file>
 
 <file path=word/numbering.xml><?xml version="1.0" encoding="utf-8"?>
-<w:numbering xmlns:wpc="http://schemas.microsoft.com/office/word/2010/wordprocessingCanvas" xmlns:cx="http://schemas.microsoft.com/office/drawing/2014/chartex" xmlns:cx1="http://schemas.microsoft.com/office/drawing/2015/9/8/chartex" xmlns:cx2="http://schemas.microsoft.com/office/drawing/2015/10/21/chartex" xmlns:cx3="http://schemas.microsoft.com/office/drawing/2016/5/9/chartex" xmlns:cx4="http://schemas.microsoft.com/office/drawing/2016/5/10/chartex" xmlns:cx5="http://schemas.microsoft.com/office/drawing/2016/5/11/chartex" xmlns:cx6="http://schemas.microsoft.com/office/drawing/2016/5/12/chartex" xmlns:cx7="http://schemas.microsoft.com/office/drawing/2016/5/13/chartex" xmlns:cx8="http://schemas.microsoft.com/office/drawing/2016/5/14/chartex" xmlns:mc="http://schemas.openxmlformats.org/markup-compatibility/2006" xmlns:aink="http://schemas.microsoft.com/office/drawing/2016/ink" xmlns:am3d="http://schemas.microsoft.com/office/drawing/2017/model3d" xmlns:o="urn:schemas-microsoft-com:office:office" xmlns:oel="http://schemas.microsoft.com/office/2019/extlst" xmlns:r="http://schemas.openxmlformats.org/officeDocument/2006/relationships" xmlns:m="http://schemas.openxmlformats.org/officeDocument/2006/math" xmlns:v="urn:schemas-microsoft-com:vml" xmlns:wp14="http://schemas.microsoft.com/office/word/2010/wordprocessingDrawing" xmlns:wp="http://schemas.openxmlformats.org/drawingml/2006/wordprocessingDrawing" xmlns:w10="urn:schemas-microsoft-com:office:word" xmlns:w="http://schemas.openxmlformats.org/wordprocessingml/2006/main" xmlns:w14="http://schemas.microsoft.com/office/word/2010/wordml" xmlns:w15="http://schemas.microsoft.com/office/word/2012/wordml" xmlns:w16cex="http://schemas.microsoft.com/office/word/2018/wordml/cex" xmlns:w16cid="http://schemas.microsoft.com/office/word/2016/wordml/cid" xmlns:w16="http://schemas.microsoft.com/office/word/2018/wordml" xmlns:w16du="http://schemas.microsoft.com/office/word/2023/wordml/word16du" xmlns:w16sdtdh="http://schemas.microsoft.com/office/word/2020/wordml/sdtdatahash" xmlns:w16se="http://schemas.microsoft.com/office/word/2015/wordml/symex" xmlns:wpg="http://schemas.microsoft.com/office/word/2010/wordprocessingGroup" xmlns:wpi="http://schemas.microsoft.com/office/word/2010/wordprocessingInk" xmlns:wne="http://schemas.microsoft.com/office/word/2006/wordml" xmlns:wps="http://schemas.microsoft.com/office/word/2010/wordprocessingShape" mc:Ignorable="w14 w15 w16se w16cid w16 w16cex w16sdtdh wp14">
+<w:numbering xmlns:wpc="http://schemas.microsoft.com/office/word/2010/wordprocessingCanvas" xmlns:cx="http://schemas.microsoft.com/office/drawing/2014/chartex" xmlns:cx1="http://schemas.microsoft.com/office/drawing/2015/9/8/chartex" xmlns:cx2="http://schemas.microsoft.com/office/drawing/2015/10/21/chartex" xmlns:cx3="http://schemas.microsoft.com/office/drawing/2016/5/9/chartex" xmlns:cx4="http://schemas.microsoft.com/office/drawing/2016/5/10/chartex" xmlns:cx5="http://schemas.microsoft.com/office/drawing/2016/5/11/chartex" xmlns:cx6="http://schemas.microsoft.com/office/drawing/2016/5/12/chartex" xmlns:cx7="http://schemas.microsoft.com/office/drawing/2016/5/13/chartex" xmlns:cx8="http://schemas.microsoft.com/office/drawing/2016/5/14/chartex" xmlns:mc="http://schemas.openxmlformats.org/markup-compatibility/2006" xmlns:aink="http://schemas.microsoft.com/office/drawing/2016/ink" xmlns:am3d="http://schemas.microsoft.com/office/drawing/2017/model3d" xmlns:o="urn:schemas-microsoft-com:office:office" xmlns:oel="http://schemas.microsoft.com/office/2019/extlst" xmlns:r="http://schemas.openxmlformats.org/officeDocument/2006/relationships" xmlns:m="http://schemas.openxmlformats.org/officeDocument/2006/math" xmlns:v="urn:schemas-microsoft-com:vml" xmlns:wp14="http://schemas.microsoft.com/office/word/2010/wordprocessingDrawing" xmlns:wp="http://schemas.openxmlformats.org/drawingml/2006/wordprocessingDrawing" xmlns:w10="urn:schemas-microsoft-com:office:word" xmlns:w="http://schemas.openxmlformats.org/wordprocessingml/2006/main" xmlns:w14="http://schemas.microsoft.com/office/word/2010/wordml" xmlns:w15="http://schemas.microsoft.com/office/word/2012/wordml" xmlns:w16cex="http://schemas.microsoft.com/office/word/2018/wordml/cex" xmlns:w16cid="http://schemas.microsoft.com/office/word/2016/wordml/cid" xmlns:w16="http://schemas.microsoft.com/office/word/2018/wordml" xmlns:w16sdtdh="http://schemas.microsoft.com/office/word/2020/wordml/sdtdatahash" xmlns:w16se="http://schemas.microsoft.com/office/word/2015/wordml/symex" xmlns:wpg="http://schemas.microsoft.com/office/word/2010/wordprocessingGroup" xmlns:wpi="http://schemas.microsoft.com/office/word/2010/wordprocessingInk" xmlns:wne="http://schemas.microsoft.com/office/word/2006/wordml" xmlns:wps="http://schemas.microsoft.com/office/word/2010/wordprocessingShape" mc:Ignorable="w14 w15 w16se w16cid w16 w16cex w16sdtdh wp14">
   <w:abstractNum w:abstractNumId="0" w15:restartNumberingAfterBreak="0">
     <w:nsid w:val="072A1057"/>
     <w:multiLevelType w:val="hybridMultilevel"/>
@@ -3392,6 +3467,26 @@
     <w:name w:val="Normal"/>
     <w:qFormat/>
   </w:style>
+  <w:style w:type="paragraph" w:styleId="Heading1">
+    <w:name w:val="heading 1"/>
+    <w:basedOn w:val="Normal"/>
+    <w:link w:val="Heading1Char"/>
+    <w:uiPriority w:val="9"/>
+    <w:qFormat/>
+    <w:rsid w:val="00E21BE5"/>
+    <w:pPr>
+      <w:spacing w:before="100" w:beforeAutospacing="1" w:after="100" w:afterAutospacing="1"/>
+      <w:outlineLvl w:val="0"/>
+    </w:pPr>
+    <w:rPr>
+      <w:rFonts w:ascii="Times New Roman" w:eastAsia="Times New Roman" w:hAnsi="Times New Roman" w:cs="Times New Roman"/>
+      <w:b/>
+      <w:bCs/>
+      <w:kern w:val="36"/>
+      <w:sz w:val="48"/>
+      <w:szCs w:val="48"/>
+    </w:rPr>
+  </w:style>
   <w:style w:type="character" w:default="1" w:styleId="DefaultParagraphFont">
     <w:name w:val="Default Paragraph Font"/>
     <w:uiPriority w:val="1"/>
@@ -3463,6 +3558,21 @@
     <w:rPr>
       <w:color w:val="954F72" w:themeColor="followedHyperlink"/>
       <w:u w:val="single"/>
+    </w:rPr>
+  </w:style>
+  <w:style w:type="character" w:customStyle="1" w:styleId="Heading1Char">
+    <w:name w:val="Heading 1 Char"/>
+    <w:basedOn w:val="DefaultParagraphFont"/>
+    <w:link w:val="Heading1"/>
+    <w:uiPriority w:val="9"/>
+    <w:rsid w:val="00E21BE5"/>
+    <w:rPr>
+      <w:rFonts w:ascii="Times New Roman" w:eastAsia="Times New Roman" w:hAnsi="Times New Roman" w:cs="Times New Roman"/>
+      <w:b/>
+      <w:bCs/>
+      <w:kern w:val="36"/>
+      <w:sz w:val="48"/>
+      <w:szCs w:val="48"/>
     </w:rPr>
   </w:style>
 </w:styles>

</xml_diff>